<commit_message>
Added the possible changes
</commit_message>
<xml_diff>
--- a/Seismic Drones/CASE-2016/ReviewsCASE2016/Reviews.docx
+++ b/Seismic Drones/CASE-2016/ReviewsCASE2016/Reviews.docx
@@ -15,8 +15,6 @@
         </w:rPr>
         <w:t>Reviewer 1:</w:t>
       </w:r>
-      <w:bookmarkStart w:id="0" w:name="_GoBack"/>
-      <w:bookmarkEnd w:id="0"/>
     </w:p>
     <w:p>
       <w:pPr>
@@ -942,6 +940,7 @@
             <w14:uncheckedState w14:val="2610" w14:font="MS Gothic"/>
           </w14:checkbox>
         </w:sdtPr>
+        <w:sdtEndPr/>
         <w:sdtContent>
           <w:r>
             <w:rPr>
@@ -1077,11 +1076,12 @@
           </w:rPr>
           <w:id w:val="-1096548060"/>
           <w14:checkbox>
-            <w14:checked w14:val="0"/>
+            <w14:checked w14:val="1"/>
             <w14:checkedState w14:val="2612" w14:font="MS Gothic"/>
             <w14:uncheckedState w14:val="2610" w14:font="MS Gothic"/>
           </w14:checkbox>
         </w:sdtPr>
+        <w:sdtEndPr/>
         <w:sdtContent>
           <w:r>
             <w:rPr>
@@ -1091,7 +1091,7 @@
               <w:szCs w:val="20"/>
               <w:shd w:val="clear" w:color="auto" w:fill="FFFFFF"/>
             </w:rPr>
-            <w:t>☐</w:t>
+            <w:t>☒</w:t>
           </w:r>
         </w:sdtContent>
       </w:sdt>
@@ -1247,11 +1247,12 @@
           </w:rPr>
           <w:id w:val="-91012620"/>
           <w14:checkbox>
-            <w14:checked w14:val="0"/>
+            <w14:checked w14:val="1"/>
             <w14:checkedState w14:val="2612" w14:font="MS Gothic"/>
             <w14:uncheckedState w14:val="2610" w14:font="MS Gothic"/>
           </w14:checkbox>
         </w:sdtPr>
+        <w:sdtEndPr/>
         <w:sdtContent>
           <w:r>
             <w:rPr>
@@ -1261,7 +1262,7 @@
               <w:szCs w:val="20"/>
               <w:shd w:val="clear" w:color="auto" w:fill="FFFFFF"/>
             </w:rPr>
-            <w:t>☐</w:t>
+            <w:t>☒</w:t>
           </w:r>
         </w:sdtContent>
       </w:sdt>
@@ -1347,11 +1348,12 @@
           </w:rPr>
           <w:id w:val="-2028944493"/>
           <w14:checkbox>
-            <w14:checked w14:val="0"/>
+            <w14:checked w14:val="1"/>
             <w14:checkedState w14:val="2612" w14:font="MS Gothic"/>
             <w14:uncheckedState w14:val="2610" w14:font="MS Gothic"/>
           </w14:checkbox>
         </w:sdtPr>
+        <w:sdtEndPr/>
         <w:sdtContent>
           <w:r>
             <w:rPr>
@@ -1361,7 +1363,7 @@
               <w:szCs w:val="20"/>
               <w:shd w:val="clear" w:color="auto" w:fill="FFFFFF"/>
             </w:rPr>
-            <w:t>☐</w:t>
+            <w:t>☒</w:t>
           </w:r>
         </w:sdtContent>
       </w:sdt>
@@ -1447,11 +1449,12 @@
           </w:rPr>
           <w:id w:val="1300657403"/>
           <w14:checkbox>
-            <w14:checked w14:val="0"/>
+            <w14:checked w14:val="1"/>
             <w14:checkedState w14:val="2612" w14:font="MS Gothic"/>
             <w14:uncheckedState w14:val="2610" w14:font="MS Gothic"/>
           </w14:checkbox>
         </w:sdtPr>
+        <w:sdtEndPr/>
         <w:sdtContent>
           <w:r>
             <w:rPr>
@@ -1461,7 +1464,7 @@
               <w:szCs w:val="20"/>
               <w:shd w:val="clear" w:color="auto" w:fill="FFFFFF"/>
             </w:rPr>
-            <w:t>☐</w:t>
+            <w:t>☒</w:t>
           </w:r>
         </w:sdtContent>
       </w:sdt>
@@ -1657,6 +1660,7 @@
             <w14:uncheckedState w14:val="2610" w14:font="MS Gothic"/>
           </w14:checkbox>
         </w:sdtPr>
+        <w:sdtEndPr/>
         <w:sdtContent>
           <w:r>
             <w:rPr>
@@ -1813,11 +1817,12 @@
           </w:rPr>
           <w:id w:val="1537308737"/>
           <w14:checkbox>
-            <w14:checked w14:val="0"/>
+            <w14:checked w14:val="1"/>
             <w14:checkedState w14:val="2612" w14:font="MS Gothic"/>
             <w14:uncheckedState w14:val="2610" w14:font="MS Gothic"/>
           </w14:checkbox>
         </w:sdtPr>
+        <w:sdtEndPr/>
         <w:sdtContent>
           <w:r>
             <w:rPr>
@@ -1827,7 +1832,7 @@
               <w:szCs w:val="20"/>
               <w:shd w:val="clear" w:color="auto" w:fill="FFFFFF"/>
             </w:rPr>
-            <w:t>☐</w:t>
+            <w:t>☒</w:t>
           </w:r>
         </w:sdtContent>
       </w:sdt>
@@ -2266,6 +2271,7 @@
             <w14:uncheckedState w14:val="2610" w14:font="MS Gothic"/>
           </w14:checkbox>
         </w:sdtPr>
+        <w:sdtEndPr/>
         <w:sdtContent>
           <w:r>
             <w:rPr>
@@ -2538,11 +2544,12 @@
           </w:rPr>
           <w:id w:val="-1531410820"/>
           <w14:checkbox>
-            <w14:checked w14:val="0"/>
+            <w14:checked w14:val="1"/>
             <w14:checkedState w14:val="2612" w14:font="MS Gothic"/>
             <w14:uncheckedState w14:val="2610" w14:font="MS Gothic"/>
           </w14:checkbox>
         </w:sdtPr>
+        <w:sdtEndPr/>
         <w:sdtContent>
           <w:r>
             <w:rPr>
@@ -2552,7 +2559,7 @@
               <w:szCs w:val="20"/>
               <w:shd w:val="clear" w:color="auto" w:fill="FFFFFF"/>
             </w:rPr>
-            <w:t>☐</w:t>
+            <w:t>☒</w:t>
           </w:r>
         </w:sdtContent>
       </w:sdt>
@@ -2658,11 +2665,12 @@
           </w:rPr>
           <w:id w:val="-1791276426"/>
           <w14:checkbox>
-            <w14:checked w14:val="0"/>
+            <w14:checked w14:val="1"/>
             <w14:checkedState w14:val="2612" w14:font="MS Gothic"/>
             <w14:uncheckedState w14:val="2610" w14:font="MS Gothic"/>
           </w14:checkbox>
         </w:sdtPr>
+        <w:sdtEndPr/>
         <w:sdtContent>
           <w:r>
             <w:rPr>
@@ -2672,7 +2680,7 @@
               <w:szCs w:val="20"/>
               <w:shd w:val="clear" w:color="auto" w:fill="FFFFFF"/>
             </w:rPr>
-            <w:t>☐</w:t>
+            <w:t>☒</w:t>
           </w:r>
         </w:sdtContent>
       </w:sdt>
@@ -2738,11 +2746,12 @@
           </w:rPr>
           <w:id w:val="-288275769"/>
           <w14:checkbox>
-            <w14:checked w14:val="0"/>
+            <w14:checked w14:val="1"/>
             <w14:checkedState w14:val="2612" w14:font="MS Gothic"/>
             <w14:uncheckedState w14:val="2610" w14:font="MS Gothic"/>
           </w14:checkbox>
         </w:sdtPr>
+        <w:sdtEndPr/>
         <w:sdtContent>
           <w:r>
             <w:rPr>
@@ -2752,7 +2761,7 @@
               <w:szCs w:val="20"/>
               <w:shd w:val="clear" w:color="auto" w:fill="FFFFFF"/>
             </w:rPr>
-            <w:t>☐</w:t>
+            <w:t>☒</w:t>
           </w:r>
         </w:sdtContent>
       </w:sdt>
@@ -3004,6 +3013,7 @@
             <w14:uncheckedState w14:val="2610" w14:font="MS Gothic"/>
           </w14:checkbox>
         </w:sdtPr>
+        <w:sdtEndPr/>
         <w:sdtContent>
           <w:r>
             <w:rPr>
@@ -3203,6 +3213,7 @@
             <w14:uncheckedState w14:val="2610" w14:font="MS Gothic"/>
           </w14:checkbox>
         </w:sdtPr>
+        <w:sdtEndPr/>
         <w:sdtContent>
           <w:r>
             <w:rPr>
@@ -3363,6 +3374,7 @@
             <w14:uncheckedState w14:val="2610" w14:font="MS Gothic"/>
           </w14:checkbox>
         </w:sdtPr>
+        <w:sdtEndPr/>
         <w:sdtContent>
           <w:r>
             <w:rPr>

</xml_diff>